<commit_message>
Initial thesis intro & numerical workaround
</commit_message>
<xml_diff>
--- a/consultation/20190315.docx
+++ b/consultation/20190315.docx
@@ -61,206 +61,280 @@
         </w:rPr>
         <w:t>How \Gamma is encoded as array of arrays/paths</w:t>
       </w:r>
+    </w:p>
+    <w:p>
+      <w:pPr>
+        <w:pStyle w:val="ListParagraph"/>
+        <w:numPr>
+          <w:ilvl w:val="1"/>
+          <w:numId w:val="1"/>
+        </w:numPr>
+        <w:rPr>
+          <w:lang w:val="en-US"/>
+        </w:rPr>
+      </w:pPr>
+      <w:r>
+        <w:rPr>
+          <w:lang w:val="en-US"/>
+        </w:rPr>
+        <w:t>Should</w:t>
+      </w:r>
+      <w:r>
+        <w:rPr>
+          <w:lang w:val="en-US"/>
+        </w:rPr>
+        <w:t xml:space="preserve"> I do</w:t>
+      </w:r>
+      <w:r>
+        <w:rPr>
+          <w:lang w:val="en-US"/>
+        </w:rPr>
+        <w:t xml:space="preserve"> anything</w:t>
+      </w:r>
+      <w:r>
+        <w:rPr>
+          <w:lang w:val="en-US"/>
+        </w:rPr>
+        <w:t xml:space="preserve"> with </w:t>
+      </w:r>
+      <w:proofErr w:type="spellStart"/>
+      <w:proofErr w:type="gramStart"/>
+      <w:r>
+        <w:rPr>
+          <w:lang w:val="en-US"/>
+        </w:rPr>
+        <w:t>a</w:t>
+      </w:r>
+      <w:proofErr w:type="spellEnd"/>
+      <w:proofErr w:type="gramEnd"/>
+      <w:r>
+        <w:rPr>
+          <w:lang w:val="en-US"/>
+        </w:rPr>
+        <w:t xml:space="preserve"> if L=S instead of L=</w:t>
+      </w:r>
+      <w:proofErr w:type="spellStart"/>
+      <w:r>
+        <w:rPr>
+          <w:lang w:val="en-US"/>
+        </w:rPr>
+        <w:t>aS</w:t>
+      </w:r>
+      <w:proofErr w:type="spellEnd"/>
+      <w:r>
+        <w:rPr>
+          <w:lang w:val="en-US"/>
+        </w:rPr>
+        <w:t>?</w:t>
+      </w:r>
+    </w:p>
+    <w:p>
+      <w:pPr>
+        <w:pStyle w:val="ListParagraph"/>
+        <w:numPr>
+          <w:ilvl w:val="1"/>
+          <w:numId w:val="1"/>
+        </w:numPr>
+        <w:rPr>
+          <w:lang w:val="en-US"/>
+        </w:rPr>
+      </w:pPr>
+      <w:r>
+        <w:rPr>
+          <w:lang w:val="en-US"/>
+        </w:rPr>
+        <w:t>I’ve verified that all other functions work as they should</w:t>
+      </w:r>
+      <w:r>
+        <w:rPr>
+          <w:lang w:val="en-US"/>
+        </w:rPr>
+        <w:t>, so together they should imply that the implementation works?</w:t>
+      </w:r>
+    </w:p>
+    <w:p>
+      <w:pPr>
+        <w:pStyle w:val="ListParagraph"/>
+        <w:numPr>
+          <w:ilvl w:val="0"/>
+          <w:numId w:val="1"/>
+        </w:numPr>
+        <w:rPr>
+          <w:lang w:val="en-US"/>
+        </w:rPr>
+      </w:pPr>
+      <w:r>
+        <w:rPr>
+          <w:lang w:val="en-US"/>
+        </w:rPr>
+        <w:t>Report</w:t>
+      </w:r>
+    </w:p>
+    <w:p>
+      <w:pPr>
+        <w:pStyle w:val="ListParagraph"/>
+        <w:numPr>
+          <w:ilvl w:val="1"/>
+          <w:numId w:val="1"/>
+        </w:numPr>
+        <w:rPr>
+          <w:lang w:val="en-US"/>
+        </w:rPr>
+      </w:pPr>
+      <w:r>
+        <w:rPr>
+          <w:lang w:val="en-US"/>
+        </w:rPr>
+        <w:t>Questions about report comments</w:t>
+      </w:r>
+    </w:p>
+    <w:p>
+      <w:pPr>
+        <w:pStyle w:val="ListParagraph"/>
+        <w:numPr>
+          <w:ilvl w:val="1"/>
+          <w:numId w:val="1"/>
+        </w:numPr>
+        <w:rPr>
+          <w:lang w:val="en-US"/>
+        </w:rPr>
+      </w:pPr>
+      <w:r>
+        <w:rPr>
+          <w:lang w:val="en-US"/>
+        </w:rPr>
+        <w:t>Report structure</w:t>
+      </w:r>
+    </w:p>
+    <w:p>
+      <w:pPr>
+        <w:pStyle w:val="ListParagraph"/>
+        <w:numPr>
+          <w:ilvl w:val="2"/>
+          <w:numId w:val="1"/>
+        </w:numPr>
+        <w:rPr>
+          <w:lang w:val="en-US"/>
+        </w:rPr>
+      </w:pPr>
+      <w:r>
+        <w:rPr>
+          <w:lang w:val="en-US"/>
+        </w:rPr>
+        <w:t>Implementation</w:t>
+      </w:r>
+    </w:p>
+    <w:p>
+      <w:pPr>
+        <w:pStyle w:val="ListParagraph"/>
+        <w:numPr>
+          <w:ilvl w:val="3"/>
+          <w:numId w:val="1"/>
+        </w:numPr>
+        <w:rPr>
+          <w:lang w:val="en-US"/>
+        </w:rPr>
+      </w:pPr>
+      <w:r>
+        <w:rPr>
+          <w:lang w:val="en-US"/>
+        </w:rPr>
+        <w:t xml:space="preserve">Narrative: process, </w:t>
+      </w:r>
+      <w:r>
+        <w:rPr>
+          <w:lang w:val="en-US"/>
+        </w:rPr>
+        <w:t>things tried &amp; didn’t work (different attempts)</w:t>
+      </w:r>
+    </w:p>
+    <w:p>
+      <w:pPr>
+        <w:pStyle w:val="ListParagraph"/>
+        <w:numPr>
+          <w:ilvl w:val="2"/>
+          <w:numId w:val="1"/>
+        </w:numPr>
+        <w:rPr>
+          <w:lang w:val="en-US"/>
+        </w:rPr>
+      </w:pPr>
+      <w:r>
+        <w:rPr>
+          <w:lang w:val="en-US"/>
+        </w:rPr>
+        <w:t>How much should I go into talking about the roots of exponential polynomials?</w:t>
+      </w:r>
+      <w:r>
+        <w:rPr>
+          <w:lang w:val="en-US"/>
+        </w:rPr>
+        <w:t xml:space="preserve"> E.g., </w:t>
+      </w:r>
+      <w:r>
+        <w:rPr>
+          <w:lang w:val="en-US"/>
+        </w:rPr>
+        <w:t xml:space="preserve">mention that it is not easy/trivial, and </w:t>
+      </w:r>
+      <w:r>
+        <w:rPr>
+          <w:lang w:val="en-US"/>
+        </w:rPr>
+        <w:t>that we have</w:t>
+      </w:r>
+      <w:r>
+        <w:rPr>
+          <w:lang w:val="en-US"/>
+        </w:rPr>
+        <w:t xml:space="preserve"> </w:t>
+      </w:r>
+      <w:r>
+        <w:rPr>
+          <w:lang w:val="en-US"/>
+        </w:rPr>
+        <w:t xml:space="preserve">learned about </w:t>
+      </w:r>
+      <w:r>
+        <w:rPr>
+          <w:lang w:val="en-US"/>
+        </w:rPr>
+        <w:t>existing methods before implementing the current method?</w:t>
+      </w:r>
+    </w:p>
+    <w:p>
+      <w:pPr>
+        <w:pStyle w:val="ListParagraph"/>
+        <w:numPr>
+          <w:ilvl w:val="3"/>
+          <w:numId w:val="1"/>
+        </w:numPr>
+        <w:rPr>
+          <w:lang w:val="en-US"/>
+        </w:rPr>
+      </w:pPr>
+      <w:r>
+        <w:rPr>
+          <w:lang w:val="en-US"/>
+        </w:rPr>
+        <w:t xml:space="preserve">We know that the roots are real = 0 and </w:t>
+      </w:r>
+      <w:proofErr w:type="spellStart"/>
+      <w:r>
+        <w:rPr>
+          <w:lang w:val="en-US"/>
+        </w:rPr>
+        <w:t>imag</w:t>
+      </w:r>
+      <w:proofErr w:type="spellEnd"/>
+      <w:r>
+        <w:rPr>
+          <w:lang w:val="en-US"/>
+        </w:rPr>
+        <w:t xml:space="preserve"> = 0, ….</w:t>
+      </w:r>
       <w:bookmarkStart w:id="0" w:name="_GoBack"/>
       <w:bookmarkEnd w:id="0"/>
-    </w:p>
-    <w:p>
-      <w:pPr>
-        <w:pStyle w:val="ListParagraph"/>
-        <w:numPr>
-          <w:ilvl w:val="1"/>
-          <w:numId w:val="1"/>
-        </w:numPr>
-        <w:rPr>
-          <w:lang w:val="en-US"/>
-        </w:rPr>
-      </w:pPr>
-      <w:r>
-        <w:rPr>
-          <w:lang w:val="en-US"/>
-        </w:rPr>
-        <w:t>Should</w:t>
-      </w:r>
-      <w:r>
-        <w:rPr>
-          <w:lang w:val="en-US"/>
-        </w:rPr>
-        <w:t xml:space="preserve"> I do</w:t>
-      </w:r>
-      <w:r>
-        <w:rPr>
-          <w:lang w:val="en-US"/>
-        </w:rPr>
-        <w:t xml:space="preserve"> anything</w:t>
-      </w:r>
-      <w:r>
-        <w:rPr>
-          <w:lang w:val="en-US"/>
-        </w:rPr>
-        <w:t xml:space="preserve"> with </w:t>
-      </w:r>
-      <w:proofErr w:type="spellStart"/>
-      <w:proofErr w:type="gramStart"/>
-      <w:r>
-        <w:rPr>
-          <w:lang w:val="en-US"/>
-        </w:rPr>
-        <w:t>a</w:t>
-      </w:r>
-      <w:proofErr w:type="spellEnd"/>
-      <w:proofErr w:type="gramEnd"/>
-      <w:r>
-        <w:rPr>
-          <w:lang w:val="en-US"/>
-        </w:rPr>
-        <w:t xml:space="preserve"> if L=S instead of L=</w:t>
-      </w:r>
-      <w:proofErr w:type="spellStart"/>
-      <w:r>
-        <w:rPr>
-          <w:lang w:val="en-US"/>
-        </w:rPr>
-        <w:t>aS</w:t>
-      </w:r>
-      <w:proofErr w:type="spellEnd"/>
-      <w:r>
-        <w:rPr>
-          <w:lang w:val="en-US"/>
-        </w:rPr>
-        <w:t>?</w:t>
-      </w:r>
-    </w:p>
-    <w:p>
-      <w:pPr>
-        <w:pStyle w:val="ListParagraph"/>
-        <w:numPr>
-          <w:ilvl w:val="1"/>
-          <w:numId w:val="1"/>
-        </w:numPr>
-        <w:rPr>
-          <w:lang w:val="en-US"/>
-        </w:rPr>
-      </w:pPr>
-      <w:r>
-        <w:rPr>
-          <w:lang w:val="en-US"/>
-        </w:rPr>
-        <w:t>I’ve verified that all other functions work as they should</w:t>
-      </w:r>
-      <w:r>
-        <w:rPr>
-          <w:lang w:val="en-US"/>
-        </w:rPr>
-        <w:t>, so together they should imply that the implementation works?</w:t>
-      </w:r>
-    </w:p>
-    <w:p>
-      <w:pPr>
-        <w:pStyle w:val="ListParagraph"/>
-        <w:numPr>
-          <w:ilvl w:val="0"/>
-          <w:numId w:val="1"/>
-        </w:numPr>
-        <w:rPr>
-          <w:lang w:val="en-US"/>
-        </w:rPr>
-      </w:pPr>
-      <w:r>
-        <w:rPr>
-          <w:lang w:val="en-US"/>
-        </w:rPr>
-        <w:t>Report</w:t>
-      </w:r>
-    </w:p>
-    <w:p>
-      <w:pPr>
-        <w:pStyle w:val="ListParagraph"/>
-        <w:numPr>
-          <w:ilvl w:val="1"/>
-          <w:numId w:val="1"/>
-        </w:numPr>
-        <w:rPr>
-          <w:lang w:val="en-US"/>
-        </w:rPr>
-      </w:pPr>
-      <w:r>
-        <w:rPr>
-          <w:lang w:val="en-US"/>
-        </w:rPr>
-        <w:t>Questions about report comments</w:t>
-      </w:r>
-    </w:p>
-    <w:p>
-      <w:pPr>
-        <w:pStyle w:val="ListParagraph"/>
-        <w:numPr>
-          <w:ilvl w:val="1"/>
-          <w:numId w:val="1"/>
-        </w:numPr>
-        <w:rPr>
-          <w:lang w:val="en-US"/>
-        </w:rPr>
-      </w:pPr>
-      <w:r>
-        <w:rPr>
-          <w:lang w:val="en-US"/>
-        </w:rPr>
-        <w:t>Report structure</w:t>
-      </w:r>
-    </w:p>
-    <w:p>
-      <w:pPr>
-        <w:pStyle w:val="ListParagraph"/>
-        <w:numPr>
-          <w:ilvl w:val="2"/>
-          <w:numId w:val="1"/>
-        </w:numPr>
-        <w:rPr>
-          <w:lang w:val="en-US"/>
-        </w:rPr>
-      </w:pPr>
-      <w:r>
-        <w:rPr>
-          <w:lang w:val="en-US"/>
-        </w:rPr>
-        <w:t>How much should I go into talking about the roots of exponential polynomials?</w:t>
-      </w:r>
-      <w:r>
-        <w:rPr>
-          <w:lang w:val="en-US"/>
-        </w:rPr>
-        <w:t xml:space="preserve"> E.g., </w:t>
-      </w:r>
-      <w:r>
-        <w:rPr>
-          <w:lang w:val="en-US"/>
-        </w:rPr>
-        <w:t xml:space="preserve">mention that it is not easy/trivial, and </w:t>
-      </w:r>
-      <w:r>
-        <w:rPr>
-          <w:lang w:val="en-US"/>
-        </w:rPr>
-        <w:t>that we have</w:t>
-      </w:r>
-      <w:r>
-        <w:rPr>
-          <w:lang w:val="en-US"/>
-        </w:rPr>
-        <w:t xml:space="preserve"> </w:t>
-      </w:r>
-      <w:r>
-        <w:rPr>
-          <w:lang w:val="en-US"/>
-        </w:rPr>
-        <w:t xml:space="preserve">learned about </w:t>
-      </w:r>
-      <w:r>
-        <w:rPr>
-          <w:lang w:val="en-US"/>
-        </w:rPr>
-        <w:t>existing methods before implementing the current method?</w:t>
-      </w:r>
     </w:p>
     <w:p>
       <w:pPr>
@@ -390,7 +464,7 @@
         <w:ind w:left="2160" w:hanging="180"/>
       </w:pPr>
     </w:lvl>
-    <w:lvl w:ilvl="3" w:tplc="0409000F" w:tentative="1">
+    <w:lvl w:ilvl="3" w:tplc="0409000F">
       <w:start w:val="1"/>
       <w:numFmt w:val="decimal"/>
       <w:lvlText w:val="%4."/>

</xml_diff>